<commit_message>
Start to build a memory disk system.
</commit_message>
<xml_diff>
--- a/doc/BookOS系统开发者手册.docx
+++ b/doc/BookOS系统开发者手册.docx
@@ -987,6 +987,15 @@
           <w:docPartUnique/>
         </w:docPartObj>
       </w:sdtPr>
+      <w:sdtEndPr>
+        <w:rPr>
+          <w:rFonts w:ascii="宋体" w:hAnsi="宋体" w:eastAsia="宋体" w:cstheme="minorBidi"/>
+          <w:kern w:val="2"/>
+          <w:sz w:val="21"/>
+          <w:szCs w:val="22"/>
+          <w:lang w:val="en-US" w:eastAsia="zh-CN" w:bidi="ar-SA"/>
+        </w:rPr>
+      </w:sdtEndPr>
       <w:sdtContent>
         <w:p>
           <w:pPr>
@@ -4732,12 +4741,6 @@
             <w:insideV w:val="single" w:color="auto" w:sz="4" w:space="0"/>
           </w:tblBorders>
           <w:tblLayout w:type="fixed"/>
-          <w:tblCellMar>
-            <w:top w:w="0" w:type="dxa"/>
-            <w:left w:w="108" w:type="dxa"/>
-            <w:bottom w:w="0" w:type="dxa"/>
-            <w:right w:w="108" w:type="dxa"/>
-          </w:tblCellMar>
         </w:tblPrEx>
         <w:trPr>
           <w:trHeight w:val="1368" w:hRule="atLeast"/>
@@ -5030,12 +5033,6 @@
             <w:insideV w:val="single" w:color="auto" w:sz="4" w:space="0"/>
           </w:tblBorders>
           <w:tblLayout w:type="fixed"/>
-          <w:tblCellMar>
-            <w:top w:w="0" w:type="dxa"/>
-            <w:left w:w="108" w:type="dxa"/>
-            <w:bottom w:w="0" w:type="dxa"/>
-            <w:right w:w="108" w:type="dxa"/>
-          </w:tblCellMar>
         </w:tblPrEx>
         <w:tc>
           <w:tcPr>
@@ -5280,12 +5277,6 @@
             <w:insideV w:val="single" w:color="auto" w:sz="4" w:space="0"/>
           </w:tblBorders>
           <w:tblLayout w:type="fixed"/>
-          <w:tblCellMar>
-            <w:top w:w="0" w:type="dxa"/>
-            <w:left w:w="108" w:type="dxa"/>
-            <w:bottom w:w="0" w:type="dxa"/>
-            <w:right w:w="108" w:type="dxa"/>
-          </w:tblCellMar>
         </w:tblPrEx>
         <w:tc>
           <w:tcPr>
@@ -5383,12 +5374,6 @@
             <w:insideV w:val="single" w:color="auto" w:sz="4" w:space="0"/>
           </w:tblBorders>
           <w:tblLayout w:type="fixed"/>
-          <w:tblCellMar>
-            <w:top w:w="0" w:type="dxa"/>
-            <w:left w:w="108" w:type="dxa"/>
-            <w:bottom w:w="0" w:type="dxa"/>
-            <w:right w:w="108" w:type="dxa"/>
-          </w:tblCellMar>
         </w:tblPrEx>
         <w:trPr>
           <w:trHeight w:val="90" w:hRule="atLeast"/>
@@ -5512,12 +5497,6 @@
             <w:insideV w:val="single" w:color="auto" w:sz="4" w:space="0"/>
           </w:tblBorders>
           <w:tblLayout w:type="fixed"/>
-          <w:tblCellMar>
-            <w:top w:w="0" w:type="dxa"/>
-            <w:left w:w="108" w:type="dxa"/>
-            <w:bottom w:w="0" w:type="dxa"/>
-            <w:right w:w="108" w:type="dxa"/>
-          </w:tblCellMar>
         </w:tblPrEx>
         <w:tc>
           <w:tcPr>
@@ -5649,12 +5628,6 @@
             <w:insideV w:val="single" w:color="auto" w:sz="4" w:space="0"/>
           </w:tblBorders>
           <w:tblLayout w:type="fixed"/>
-          <w:tblCellMar>
-            <w:top w:w="0" w:type="dxa"/>
-            <w:left w:w="108" w:type="dxa"/>
-            <w:bottom w:w="0" w:type="dxa"/>
-            <w:right w:w="108" w:type="dxa"/>
-          </w:tblCellMar>
         </w:tblPrEx>
         <w:tc>
           <w:tcPr>
@@ -5747,12 +5720,6 @@
             <w:insideV w:val="single" w:color="auto" w:sz="4" w:space="0"/>
           </w:tblBorders>
           <w:tblLayout w:type="fixed"/>
-          <w:tblCellMar>
-            <w:top w:w="0" w:type="dxa"/>
-            <w:left w:w="108" w:type="dxa"/>
-            <w:bottom w:w="0" w:type="dxa"/>
-            <w:right w:w="108" w:type="dxa"/>
-          </w:tblCellMar>
         </w:tblPrEx>
         <w:tc>
           <w:tcPr>
@@ -7416,12 +7383,6 @@
             <w:insideV w:val="single" w:color="auto" w:sz="4" w:space="0"/>
           </w:tblBorders>
           <w:tblLayout w:type="fixed"/>
-          <w:tblCellMar>
-            <w:top w:w="0" w:type="dxa"/>
-            <w:left w:w="108" w:type="dxa"/>
-            <w:bottom w:w="0" w:type="dxa"/>
-            <w:right w:w="108" w:type="dxa"/>
-          </w:tblCellMar>
         </w:tblPrEx>
         <w:tc>
           <w:tcPr>
@@ -7626,12 +7587,6 @@
             <w:insideV w:val="single" w:color="auto" w:sz="4" w:space="0"/>
           </w:tblBorders>
           <w:tblLayout w:type="fixed"/>
-          <w:tblCellMar>
-            <w:top w:w="0" w:type="dxa"/>
-            <w:left w:w="108" w:type="dxa"/>
-            <w:bottom w:w="0" w:type="dxa"/>
-            <w:right w:w="108" w:type="dxa"/>
-          </w:tblCellMar>
         </w:tblPrEx>
         <w:tc>
           <w:tcPr>
@@ -7765,12 +7720,6 @@
             <w:insideV w:val="single" w:color="auto" w:sz="4" w:space="0"/>
           </w:tblBorders>
           <w:tblLayout w:type="fixed"/>
-          <w:tblCellMar>
-            <w:top w:w="0" w:type="dxa"/>
-            <w:left w:w="108" w:type="dxa"/>
-            <w:bottom w:w="0" w:type="dxa"/>
-            <w:right w:w="108" w:type="dxa"/>
-          </w:tblCellMar>
         </w:tblPrEx>
         <w:tc>
           <w:tcPr>
@@ -7920,12 +7869,6 @@
             <w:insideV w:val="single" w:color="auto" w:sz="4" w:space="0"/>
           </w:tblBorders>
           <w:tblLayout w:type="fixed"/>
-          <w:tblCellMar>
-            <w:top w:w="0" w:type="dxa"/>
-            <w:left w:w="108" w:type="dxa"/>
-            <w:bottom w:w="0" w:type="dxa"/>
-            <w:right w:w="108" w:type="dxa"/>
-          </w:tblCellMar>
         </w:tblPrEx>
         <w:tc>
           <w:tcPr>
@@ -8070,12 +8013,6 @@
             <w:insideV w:val="single" w:color="auto" w:sz="4" w:space="0"/>
           </w:tblBorders>
           <w:tblLayout w:type="fixed"/>
-          <w:tblCellMar>
-            <w:top w:w="0" w:type="dxa"/>
-            <w:left w:w="108" w:type="dxa"/>
-            <w:bottom w:w="0" w:type="dxa"/>
-            <w:right w:w="108" w:type="dxa"/>
-          </w:tblCellMar>
         </w:tblPrEx>
         <w:tc>
           <w:tcPr>
@@ -8294,12 +8231,6 @@
             <w:insideV w:val="single" w:color="auto" w:sz="4" w:space="0"/>
           </w:tblBorders>
           <w:tblLayout w:type="fixed"/>
-          <w:tblCellMar>
-            <w:top w:w="0" w:type="dxa"/>
-            <w:left w:w="108" w:type="dxa"/>
-            <w:bottom w:w="0" w:type="dxa"/>
-            <w:right w:w="108" w:type="dxa"/>
-          </w:tblCellMar>
         </w:tblPrEx>
         <w:tc>
           <w:tcPr>
@@ -8450,12 +8381,6 @@
             <w:insideV w:val="single" w:color="auto" w:sz="4" w:space="0"/>
           </w:tblBorders>
           <w:tblLayout w:type="fixed"/>
-          <w:tblCellMar>
-            <w:top w:w="0" w:type="dxa"/>
-            <w:left w:w="108" w:type="dxa"/>
-            <w:bottom w:w="0" w:type="dxa"/>
-            <w:right w:w="108" w:type="dxa"/>
-          </w:tblCellMar>
         </w:tblPrEx>
         <w:tc>
           <w:tcPr>
@@ -8587,12 +8512,6 @@
             <w:insideV w:val="single" w:color="auto" w:sz="4" w:space="0"/>
           </w:tblBorders>
           <w:tblLayout w:type="fixed"/>
-          <w:tblCellMar>
-            <w:top w:w="0" w:type="dxa"/>
-            <w:left w:w="108" w:type="dxa"/>
-            <w:bottom w:w="0" w:type="dxa"/>
-            <w:right w:w="108" w:type="dxa"/>
-          </w:tblCellMar>
         </w:tblPrEx>
         <w:tc>
           <w:tcPr>
@@ -9067,12 +8986,6 @@
             <w:insideV w:val="single" w:color="auto" w:sz="4" w:space="0"/>
           </w:tblBorders>
           <w:tblLayout w:type="fixed"/>
-          <w:tblCellMar>
-            <w:top w:w="0" w:type="dxa"/>
-            <w:left w:w="108" w:type="dxa"/>
-            <w:bottom w:w="0" w:type="dxa"/>
-            <w:right w:w="108" w:type="dxa"/>
-          </w:tblCellMar>
         </w:tblPrEx>
         <w:tc>
           <w:tcPr>
@@ -9183,12 +9096,6 @@
             <w:insideV w:val="single" w:color="auto" w:sz="4" w:space="0"/>
           </w:tblBorders>
           <w:tblLayout w:type="fixed"/>
-          <w:tblCellMar>
-            <w:top w:w="0" w:type="dxa"/>
-            <w:left w:w="108" w:type="dxa"/>
-            <w:bottom w:w="0" w:type="dxa"/>
-            <w:right w:w="108" w:type="dxa"/>
-          </w:tblCellMar>
         </w:tblPrEx>
         <w:tc>
           <w:tcPr>
@@ -9332,12 +9239,6 @@
             <w:insideV w:val="single" w:color="auto" w:sz="4" w:space="0"/>
           </w:tblBorders>
           <w:tblLayout w:type="fixed"/>
-          <w:tblCellMar>
-            <w:top w:w="0" w:type="dxa"/>
-            <w:left w:w="108" w:type="dxa"/>
-            <w:bottom w:w="0" w:type="dxa"/>
-            <w:right w:w="108" w:type="dxa"/>
-          </w:tblCellMar>
         </w:tblPrEx>
         <w:tc>
           <w:tcPr>
@@ -10132,12 +10033,6 @@
             <w:insideV w:val="single" w:color="auto" w:sz="4" w:space="0"/>
           </w:tblBorders>
           <w:tblLayout w:type="fixed"/>
-          <w:tblCellMar>
-            <w:top w:w="0" w:type="dxa"/>
-            <w:left w:w="108" w:type="dxa"/>
-            <w:bottom w:w="0" w:type="dxa"/>
-            <w:right w:w="108" w:type="dxa"/>
-          </w:tblCellMar>
         </w:tblPrEx>
         <w:tc>
           <w:tcPr>
@@ -10759,12 +10654,6 @@
             <w:insideV w:val="single" w:color="auto" w:sz="4" w:space="0"/>
           </w:tblBorders>
           <w:tblLayout w:type="fixed"/>
-          <w:tblCellMar>
-            <w:top w:w="0" w:type="dxa"/>
-            <w:left w:w="108" w:type="dxa"/>
-            <w:bottom w:w="0" w:type="dxa"/>
-            <w:right w:w="108" w:type="dxa"/>
-          </w:tblCellMar>
         </w:tblPrEx>
         <w:tc>
           <w:tcPr>
@@ -11045,12 +10934,6 @@
             <w:insideV w:val="single" w:color="auto" w:sz="4" w:space="0"/>
           </w:tblBorders>
           <w:tblLayout w:type="fixed"/>
-          <w:tblCellMar>
-            <w:top w:w="0" w:type="dxa"/>
-            <w:left w:w="108" w:type="dxa"/>
-            <w:bottom w:w="0" w:type="dxa"/>
-            <w:right w:w="108" w:type="dxa"/>
-          </w:tblCellMar>
         </w:tblPrEx>
         <w:tc>
           <w:tcPr>
@@ -11235,12 +11118,6 @@
             <w:insideV w:val="single" w:color="auto" w:sz="4" w:space="0"/>
           </w:tblBorders>
           <w:tblLayout w:type="fixed"/>
-          <w:tblCellMar>
-            <w:top w:w="0" w:type="dxa"/>
-            <w:left w:w="108" w:type="dxa"/>
-            <w:bottom w:w="0" w:type="dxa"/>
-            <w:right w:w="108" w:type="dxa"/>
-          </w:tblCellMar>
         </w:tblPrEx>
         <w:tc>
           <w:tcPr>
@@ -11388,12 +11265,6 @@
             <w:insideV w:val="single" w:color="auto" w:sz="4" w:space="0"/>
           </w:tblBorders>
           <w:tblLayout w:type="fixed"/>
-          <w:tblCellMar>
-            <w:top w:w="0" w:type="dxa"/>
-            <w:left w:w="108" w:type="dxa"/>
-            <w:bottom w:w="0" w:type="dxa"/>
-            <w:right w:w="108" w:type="dxa"/>
-          </w:tblCellMar>
         </w:tblPrEx>
         <w:tc>
           <w:tcPr>
@@ -11735,12 +11606,6 @@
             <w:insideV w:val="single" w:color="auto" w:sz="4" w:space="0"/>
           </w:tblBorders>
           <w:tblLayout w:type="fixed"/>
-          <w:tblCellMar>
-            <w:top w:w="0" w:type="dxa"/>
-            <w:left w:w="108" w:type="dxa"/>
-            <w:bottom w:w="0" w:type="dxa"/>
-            <w:right w:w="108" w:type="dxa"/>
-          </w:tblCellMar>
         </w:tblPrEx>
         <w:tc>
           <w:tcPr>
@@ -12717,12 +12582,6 @@
             <w:insideV w:val="single" w:color="auto" w:sz="4" w:space="0"/>
           </w:tblBorders>
           <w:tblLayout w:type="fixed"/>
-          <w:tblCellMar>
-            <w:top w:w="0" w:type="dxa"/>
-            <w:left w:w="108" w:type="dxa"/>
-            <w:bottom w:w="0" w:type="dxa"/>
-            <w:right w:w="108" w:type="dxa"/>
-          </w:tblCellMar>
         </w:tblPrEx>
         <w:tc>
           <w:tcPr>
@@ -13159,12 +13018,6 @@
             <w:insideV w:val="single" w:color="auto" w:sz="4" w:space="0"/>
           </w:tblBorders>
           <w:tblLayout w:type="fixed"/>
-          <w:tblCellMar>
-            <w:top w:w="0" w:type="dxa"/>
-            <w:left w:w="108" w:type="dxa"/>
-            <w:bottom w:w="0" w:type="dxa"/>
-            <w:right w:w="108" w:type="dxa"/>
-          </w:tblCellMar>
         </w:tblPrEx>
         <w:tc>
           <w:tcPr>
@@ -13617,12 +13470,6 @@
             <w:insideV w:val="single" w:color="auto" w:sz="4" w:space="0"/>
           </w:tblBorders>
           <w:tblLayout w:type="fixed"/>
-          <w:tblCellMar>
-            <w:top w:w="0" w:type="dxa"/>
-            <w:left w:w="108" w:type="dxa"/>
-            <w:bottom w:w="0" w:type="dxa"/>
-            <w:right w:w="108" w:type="dxa"/>
-          </w:tblCellMar>
         </w:tblPrEx>
         <w:tc>
           <w:tcPr>
@@ -14034,12 +13881,6 @@
             <w:insideV w:val="single" w:color="auto" w:sz="4" w:space="0"/>
           </w:tblBorders>
           <w:tblLayout w:type="fixed"/>
-          <w:tblCellMar>
-            <w:top w:w="0" w:type="dxa"/>
-            <w:left w:w="108" w:type="dxa"/>
-            <w:bottom w:w="0" w:type="dxa"/>
-            <w:right w:w="108" w:type="dxa"/>
-          </w:tblCellMar>
         </w:tblPrEx>
         <w:tc>
           <w:tcPr>
@@ -14286,12 +14127,6 @@
             <w:insideV w:val="single" w:color="auto" w:sz="4" w:space="0"/>
           </w:tblBorders>
           <w:tblLayout w:type="fixed"/>
-          <w:tblCellMar>
-            <w:top w:w="0" w:type="dxa"/>
-            <w:left w:w="108" w:type="dxa"/>
-            <w:bottom w:w="0" w:type="dxa"/>
-            <w:right w:w="108" w:type="dxa"/>
-          </w:tblCellMar>
         </w:tblPrEx>
         <w:tc>
           <w:tcPr>
@@ -14970,12 +14805,6 @@
             <w:insideV w:val="single" w:color="auto" w:sz="4" w:space="0"/>
           </w:tblBorders>
           <w:tblLayout w:type="fixed"/>
-          <w:tblCellMar>
-            <w:top w:w="0" w:type="dxa"/>
-            <w:left w:w="108" w:type="dxa"/>
-            <w:bottom w:w="0" w:type="dxa"/>
-            <w:right w:w="108" w:type="dxa"/>
-          </w:tblCellMar>
         </w:tblPrEx>
         <w:tc>
           <w:tcPr>
@@ -15196,12 +15025,6 @@
             <w:insideV w:val="single" w:color="auto" w:sz="4" w:space="0"/>
           </w:tblBorders>
           <w:tblLayout w:type="fixed"/>
-          <w:tblCellMar>
-            <w:top w:w="0" w:type="dxa"/>
-            <w:left w:w="108" w:type="dxa"/>
-            <w:bottom w:w="0" w:type="dxa"/>
-            <w:right w:w="108" w:type="dxa"/>
-          </w:tblCellMar>
         </w:tblPrEx>
         <w:tc>
           <w:tcPr>
@@ -16124,6 +15947,39 @@
           <w:rFonts w:hint="default"/>
           <w:lang w:val="en-US" w:eastAsia="zh-CN"/>
         </w:rPr>
+      </w:pPr>
+    </w:p>
+    <w:p>
+      <w:pPr>
+        <w:pStyle w:val="3"/>
+        <w:bidi w:val="0"/>
+        <w:rPr>
+          <w:rFonts w:hint="eastAsia"/>
+          <w:lang w:val="en-US" w:eastAsia="zh-CN"/>
+        </w:rPr>
+      </w:pPr>
+      <w:r>
+        <w:rPr>
+          <w:rFonts w:hint="eastAsia"/>
+          <w:lang w:val="en-US" w:eastAsia="zh-CN"/>
+        </w:rPr>
+        <w:t>5.41 内核中使用C++开发</w:t>
+      </w:r>
+    </w:p>
+    <w:p>
+      <w:pPr>
+        <w:rPr>
+          <w:rFonts w:hint="eastAsia"/>
+          <w:lang w:val="en-US" w:eastAsia="zh-CN"/>
+        </w:rPr>
+      </w:pPr>
+    </w:p>
+    <w:p>
+      <w:pPr>
+        <w:rPr>
+          <w:rFonts w:hint="default"/>
+          <w:lang w:val="en-US" w:eastAsia="zh-CN"/>
+        </w:rPr>
         <w:sectPr>
           <w:pgSz w:w="11906" w:h="16838"/>
           <w:pgMar w:top="1440" w:right="1800" w:bottom="1440" w:left="1800" w:header="851" w:footer="992" w:gutter="0"/>
@@ -16138,6 +15994,15 @@
           <w:docGrid w:type="lines" w:linePitch="312" w:charSpace="0"/>
         </w:sectPr>
       </w:pPr>
+      <w:r>
+        <w:rPr>
+          <w:rFonts w:hint="eastAsia"/>
+          <w:lang w:val="en-US" w:eastAsia="zh-CN"/>
+        </w:rPr>
+        <w:t>因为对面向对象的需求，所以我在内核中添加了对C++的支持，因此你可以轻松的在内核中使用C++的语法进行开发。</w:t>
+      </w:r>
+      <w:bookmarkStart w:id="34" w:name="_GoBack"/>
+      <w:bookmarkEnd w:id="34"/>
     </w:p>
     <w:p>
       <w:pPr>
@@ -16149,8 +16014,6 @@
           <w:lang w:eastAsia="zh-CN"/>
         </w:rPr>
       </w:pPr>
-      <w:bookmarkStart w:id="34" w:name="_GoBack"/>
-      <w:bookmarkEnd w:id="34"/>
       <w:r>
         <w:rPr>
           <w:rFonts w:hint="eastAsia"/>

</xml_diff>